<commit_message>
expanded section 12.4,12.5 a bit
</commit_message>
<xml_diff>
--- a/הפרוייקט/קובץ הצעה אחרונה 12.9.25 לרון.docx
+++ b/הפרוייקט/קובץ הצעה אחרונה 12.9.25 לרון.docx
@@ -11028,8 +11028,6 @@
               </w:rPr>
               <w:t>אפשרי</w:t>
             </w:r>
-            <w:bookmarkStart w:id="0" w:name="_GoBack"/>
-            <w:bookmarkEnd w:id="0"/>
             <w:r>
               <w:rPr>
                 <w:rFonts w:ascii="David" w:hAnsi="David" w:cs="David"/>
@@ -24838,6 +24836,7 @@
         <w:spacing w:after="106"/>
         <w:ind w:left="819" w:firstLine="0"/>
         <w:rPr>
+          <w:sz w:val="26"/>
           <w:szCs w:val="26"/>
           <w:rtl/>
         </w:rPr>
@@ -24845,6 +24844,7 @@
       <w:r>
         <w:rPr>
           <w:rFonts w:hint="cs"/>
+          <w:sz w:val="26"/>
           <w:szCs w:val="26"/>
           <w:rtl/>
         </w:rPr>
@@ -24860,10 +24860,16 @@
           <w:numId w:val="11"/>
         </w:numPr>
         <w:spacing w:after="106" w:line="259" w:lineRule="auto"/>
+        <w:rPr>
+          <w:sz w:val="26"/>
+          <w:szCs w:val="26"/>
+        </w:rPr>
       </w:pPr>
       <w:r>
         <w:rPr>
           <w:rFonts w:ascii="David" w:hAnsi="David" w:cs="David" w:hint="cs"/>
+          <w:sz w:val="26"/>
+          <w:szCs w:val="26"/>
           <w:rtl/>
         </w:rPr>
         <w:t>ווינדוז 10 או 11</w:t>
@@ -24877,10 +24883,16 @@
           <w:numId w:val="11"/>
         </w:numPr>
         <w:spacing w:after="106" w:line="259" w:lineRule="auto"/>
+        <w:rPr>
+          <w:sz w:val="26"/>
+          <w:szCs w:val="26"/>
+        </w:rPr>
       </w:pPr>
       <w:r>
         <w:rPr>
           <w:rFonts w:ascii="David" w:hAnsi="David" w:cs="David" w:hint="cs"/>
+          <w:sz w:val="26"/>
+          <w:szCs w:val="26"/>
           <w:rtl/>
         </w:rPr>
         <w:t xml:space="preserve">מעבד עובד ברמת </w:t>
@@ -24888,6 +24900,8 @@
       <w:r>
         <w:rPr>
           <w:rFonts w:ascii="David" w:hAnsi="David"/>
+          <w:sz w:val="26"/>
+          <w:szCs w:val="26"/>
           <w:lang w:bidi="ar-SA"/>
         </w:rPr>
         <w:t>intel core i3</w:t>
@@ -24898,6 +24912,8 @@
         <w:spacing w:after="160"/>
         <w:ind w:left="0" w:firstLine="0"/>
       </w:pPr>
+      <w:bookmarkStart w:id="0" w:name="_GoBack"/>
+      <w:bookmarkEnd w:id="0"/>
     </w:p>
     <w:p>
       <w:pPr>
@@ -25155,11 +25171,84 @@
       <w:r>
         <w:rPr>
           <w:rFonts w:ascii="David" w:hAnsi="David" w:cs="David"/>
+          <w:b/>
+          <w:bCs/>
           <w:sz w:val="26"/>
           <w:szCs w:val="26"/>
           <w:lang w:bidi="ar-JO"/>
         </w:rPr>
         <w:t>Sockets</w:t>
+      </w:r>
+      <w:r>
+        <w:rPr>
+          <w:rFonts w:ascii="David" w:hAnsi="David" w:cs="David"/>
+          <w:b/>
+          <w:bCs/>
+          <w:sz w:val="26"/>
+          <w:szCs w:val="26"/>
+          <w:rtl/>
+        </w:rPr>
+        <w:t xml:space="preserve"> ן-</w:t>
+      </w:r>
+      <w:proofErr w:type="spellStart"/>
+      <w:r>
+        <w:rPr>
+          <w:rFonts w:ascii="David" w:hAnsi="David" w:cs="David"/>
+          <w:b/>
+          <w:bCs/>
+          <w:sz w:val="26"/>
+          <w:szCs w:val="26"/>
+        </w:rPr>
+        <w:t>S</w:t>
+      </w:r>
+      <w:r>
+        <w:rPr>
+          <w:rFonts w:ascii="David" w:hAnsi="David" w:cs="David"/>
+          <w:b/>
+          <w:bCs/>
+          <w:sz w:val="26"/>
+          <w:szCs w:val="26"/>
+          <w:lang w:bidi="ar-SA"/>
+        </w:rPr>
+        <w:t>ignalR</w:t>
+      </w:r>
+      <w:proofErr w:type="spellEnd"/>
+      <w:r>
+        <w:rPr>
+          <w:rFonts w:ascii="David" w:hAnsi="David" w:cs="David"/>
+          <w:b/>
+          <w:bCs/>
+          <w:sz w:val="26"/>
+          <w:szCs w:val="26"/>
+          <w:rtl/>
+        </w:rPr>
+        <w:t>-</w:t>
+      </w:r>
+      <w:r>
+        <w:rPr>
+          <w:rFonts w:ascii="David" w:hAnsi="David" w:cs="David"/>
+          <w:sz w:val="26"/>
+          <w:szCs w:val="26"/>
+          <w:rtl/>
+        </w:rPr>
+        <w:t xml:space="preserve"> </w:t>
+      </w:r>
+      <w:r>
+        <w:rPr>
+          <w:rFonts w:ascii="David" w:hAnsi="David" w:cs="David"/>
+          <w:sz w:val="26"/>
+          <w:szCs w:val="26"/>
+          <w:rtl/>
+        </w:rPr>
+        <w:t>תקשורת דו־כיוונית בזמן אמת וניהול חיבורים</w:t>
+      </w:r>
+      <w:r>
+        <w:rPr>
+          <w:rFonts w:ascii="David" w:hAnsi="David" w:cs="David"/>
+          <w:sz w:val="26"/>
+          <w:szCs w:val="26"/>
+        </w:rPr>
+        <w:t>.</w:t>
       </w:r>
     </w:p>
     <w:p>
@@ -25178,11 +25267,75 @@
       <w:r>
         <w:rPr>
           <w:rFonts w:ascii="David" w:hAnsi="David" w:cs="David"/>
+          <w:b/>
+          <w:bCs/>
           <w:sz w:val="26"/>
           <w:szCs w:val="26"/>
           <w:rtl/>
         </w:rPr>
-        <w:t xml:space="preserve">מבנה דפוס אינטרנטי </w:t>
+        <w:t>מבנה חבילות רשת</w:t>
+      </w:r>
+      <w:r>
+        <w:rPr>
+          <w:rFonts w:ascii="David" w:hAnsi="David" w:cs="David"/>
+          <w:b/>
+          <w:bCs/>
+          <w:sz w:val="26"/>
+          <w:szCs w:val="26"/>
+          <w:rtl/>
+        </w:rPr>
+        <w:t>-</w:t>
+      </w:r>
+      <w:r>
+        <w:rPr>
+          <w:rFonts w:ascii="David" w:hAnsi="David" w:cs="David"/>
+          <w:sz w:val="26"/>
+          <w:szCs w:val="26"/>
+        </w:rPr>
+        <w:t xml:space="preserve"> </w:t>
+      </w:r>
+      <w:r>
+        <w:rPr>
+          <w:rFonts w:ascii="David" w:hAnsi="David" w:cs="David"/>
+          <w:sz w:val="26"/>
+          <w:szCs w:val="26"/>
+          <w:rtl/>
+        </w:rPr>
+        <w:t xml:space="preserve"> </w:t>
+      </w:r>
+      <w:r>
+        <w:rPr>
+          <w:rFonts w:ascii="David" w:hAnsi="David" w:cs="David"/>
+          <w:sz w:val="26"/>
+          <w:szCs w:val="26"/>
+          <w:rtl/>
+        </w:rPr>
+        <w:t>הכרת שדות</w:t>
+      </w:r>
+      <w:r>
+        <w:rPr>
+          <w:rFonts w:ascii="David" w:hAnsi="David" w:cs="David"/>
+          <w:sz w:val="26"/>
+          <w:szCs w:val="26"/>
+        </w:rPr>
+        <w:t xml:space="preserve"> TCP/UDP/ICMP </w:t>
+      </w:r>
+      <w:r>
+        <w:rPr>
+          <w:rFonts w:ascii="David" w:hAnsi="David" w:cs="David"/>
+          <w:sz w:val="26"/>
+          <w:szCs w:val="26"/>
+          <w:rtl/>
+        </w:rPr>
+        <w:t>לצורך זיהוי התקפות</w:t>
+      </w:r>
+      <w:r>
+        <w:rPr>
+          <w:rFonts w:ascii="David" w:hAnsi="David" w:cs="David"/>
+          <w:sz w:val="26"/>
+          <w:szCs w:val="26"/>
+        </w:rPr>
+        <w:t>.</w:t>
       </w:r>
     </w:p>
     <w:p>
@@ -25194,21 +25347,64 @@
         </w:numPr>
         <w:rPr>
           <w:rFonts w:ascii="David" w:hAnsi="David" w:cs="David"/>
+          <w:b/>
+          <w:bCs/>
           <w:sz w:val="26"/>
           <w:szCs w:val="26"/>
         </w:rPr>
       </w:pPr>
       <w:proofErr w:type="spellStart"/>
+      <w:r>
+        <w:rPr>
+          <w:rFonts w:ascii="David" w:hAnsi="David" w:cs="David"/>
+          <w:b/>
+          <w:bCs/>
+          <w:sz w:val="26"/>
+          <w:szCs w:val="26"/>
+          <w:lang w:bidi="ar-JO"/>
+        </w:rPr>
+        <w:t>MailjetAPI</w:t>
+      </w:r>
+      <w:proofErr w:type="spellEnd"/>
+      <w:r>
+        <w:rPr>
+          <w:rFonts w:ascii="David" w:hAnsi="David" w:cs="David" w:hint="cs"/>
+          <w:b/>
+          <w:bCs/>
+          <w:sz w:val="26"/>
+          <w:szCs w:val="26"/>
+          <w:rtl/>
+        </w:rPr>
+        <w:t>-</w:t>
+      </w:r>
+      <w:r>
+        <w:rPr>
+          <w:rFonts w:ascii="David" w:hAnsi="David" w:cs="David" w:hint="cs"/>
+          <w:b/>
+          <w:bCs/>
+          <w:sz w:val="26"/>
+          <w:szCs w:val="26"/>
+          <w:rtl/>
+        </w:rPr>
+        <w:t xml:space="preserve"> </w:t>
+      </w:r>
       <w:r>
         <w:rPr>
           <w:rFonts w:ascii="David" w:hAnsi="David" w:cs="David"/>
           <w:sz w:val="26"/>
           <w:szCs w:val="26"/>
-          <w:lang w:bidi="ar-JO"/>
-        </w:rPr>
-        <w:t>MailjetAPI</w:t>
-      </w:r>
-      <w:proofErr w:type="spellEnd"/>
+          <w:rtl/>
+        </w:rPr>
+        <w:t>שליחת מיילים אוטומטיים להתראות ודוחות</w:t>
+      </w:r>
+      <w:r>
+        <w:rPr>
+          <w:rFonts w:ascii="David" w:hAnsi="David" w:cs="David"/>
+          <w:sz w:val="26"/>
+          <w:szCs w:val="26"/>
+        </w:rPr>
+        <w:t>.</w:t>
+      </w:r>
     </w:p>
     <w:p>
       <w:pPr>
@@ -25219,22 +25415,54 @@
         </w:numPr>
         <w:rPr>
           <w:rFonts w:ascii="David" w:hAnsi="David" w:cs="David"/>
+          <w:b/>
+          <w:bCs/>
           <w:sz w:val="26"/>
           <w:szCs w:val="26"/>
           <w:rtl/>
         </w:rPr>
       </w:pPr>
       <w:proofErr w:type="spellStart"/>
+      <w:r>
+        <w:rPr>
+          <w:rFonts w:ascii="David" w:hAnsi="David" w:cs="David"/>
+          <w:b/>
+          <w:bCs/>
+          <w:sz w:val="26"/>
+          <w:szCs w:val="26"/>
+          <w:lang w:bidi="ar-JO"/>
+        </w:rPr>
+        <w:t>VirusTotalAPI</w:t>
+      </w:r>
+      <w:proofErr w:type="spellEnd"/>
+      <w:r>
+        <w:rPr>
+          <w:rFonts w:ascii="David" w:hAnsi="David" w:cs="David" w:hint="cs"/>
+          <w:b/>
+          <w:bCs/>
+          <w:sz w:val="26"/>
+          <w:szCs w:val="26"/>
+          <w:rtl/>
+        </w:rPr>
+        <w:t xml:space="preserve">- </w:t>
+      </w:r>
       <w:r>
         <w:rPr>
           <w:rFonts w:ascii="David" w:hAnsi="David" w:cs="David"/>
           <w:sz w:val="26"/>
           <w:szCs w:val="26"/>
-          <w:lang w:bidi="ar-JO"/>
-        </w:rPr>
-        <w:t>VirusTotalAPI</w:t>
-      </w:r>
-      <w:proofErr w:type="spellEnd"/>
+          <w:rtl/>
+        </w:rPr>
+        <w:t>בדיקת קבצים וקישורים וקבלת תוצאות סריקה</w:t>
+      </w:r>
+      <w:r>
+        <w:rPr>
+          <w:rFonts w:ascii="David" w:hAnsi="David" w:cs="David"/>
+          <w:sz w:val="26"/>
+          <w:szCs w:val="26"/>
+        </w:rPr>
+        <w:t>.</w:t>
+      </w:r>
     </w:p>
     <w:p>
       <w:pPr>
@@ -25268,16 +25496,74 @@
           <w:szCs w:val="26"/>
         </w:rPr>
       </w:pPr>
-      <w:proofErr w:type="spellStart"/>
+      <w:hyperlink r:id="rId28" w:history="1">
+        <w:proofErr w:type="spellStart"/>
+        <w:r>
+          <w:rPr>
+            <w:rStyle w:val="Hyperlink"/>
+            <w:rFonts w:ascii="David" w:hAnsi="David" w:cs="David"/>
+            <w:b/>
+            <w:bCs/>
+            <w:sz w:val="26"/>
+            <w:szCs w:val="26"/>
+          </w:rPr>
+          <w:t>Pack</w:t>
+        </w:r>
+        <w:r>
+          <w:rPr>
+            <w:rStyle w:val="Hyperlink"/>
+            <w:rFonts w:ascii="David" w:hAnsi="David" w:cs="David"/>
+            <w:b/>
+            <w:bCs/>
+            <w:sz w:val="26"/>
+            <w:szCs w:val="26"/>
+          </w:rPr>
+          <w:t>e</w:t>
+        </w:r>
+        <w:r>
+          <w:rPr>
+            <w:rStyle w:val="Hyperlink"/>
+            <w:rFonts w:ascii="David" w:hAnsi="David" w:cs="David"/>
+            <w:b/>
+            <w:bCs/>
+            <w:sz w:val="26"/>
+            <w:szCs w:val="26"/>
+          </w:rPr>
+          <w:t>t</w:t>
+        </w:r>
+        <w:r>
+          <w:rPr>
+            <w:rStyle w:val="Hyperlink"/>
+            <w:rFonts w:ascii="David" w:hAnsi="David" w:cs="David"/>
+            <w:b/>
+            <w:bCs/>
+            <w:sz w:val="26"/>
+            <w:szCs w:val="26"/>
+          </w:rPr>
+          <w:t>D</w:t>
+        </w:r>
+        <w:r>
+          <w:rPr>
+            <w:rStyle w:val="Hyperlink"/>
+            <w:rFonts w:ascii="David" w:hAnsi="David" w:cs="David"/>
+            <w:b/>
+            <w:bCs/>
+            <w:sz w:val="26"/>
+            <w:szCs w:val="26"/>
+          </w:rPr>
+          <w:t>otNet</w:t>
+        </w:r>
+        <w:proofErr w:type="spellEnd"/>
+      </w:hyperlink>
       <w:r>
         <w:rPr>
           <w:rFonts w:ascii="David" w:hAnsi="David" w:cs="David"/>
           <w:sz w:val="26"/>
           <w:szCs w:val="26"/>
-        </w:rPr>
-        <w:t>PacketDotNet</w:t>
-      </w:r>
-      <w:proofErr w:type="spellEnd"/>
+          <w:rtl/>
+        </w:rPr>
+        <w:t xml:space="preserve">: </w:t>
+      </w:r>
       <w:r>
         <w:rPr>
           <w:rFonts w:ascii="David" w:hAnsi="David" w:cs="David"/>
@@ -25285,7 +25571,7 @@
           <w:szCs w:val="26"/>
           <w:rtl/>
         </w:rPr>
-        <w:t xml:space="preserve">: </w:t>
+        <w:t>ספרייה לפיענוח חבילות</w:t>
       </w:r>
       <w:r>
         <w:rPr>
@@ -25293,7 +25579,41 @@
           <w:sz w:val="26"/>
           <w:szCs w:val="26"/>
         </w:rPr>
-        <w:t>https://github.com/dotpcap/packetnet</w:t>
+        <w:t xml:space="preserve"> (parsing) </w:t>
+      </w:r>
+      <w:r>
+        <w:rPr>
+          <w:rFonts w:ascii="David" w:hAnsi="David" w:cs="David"/>
+          <w:sz w:val="26"/>
+          <w:szCs w:val="26"/>
+          <w:rtl/>
+        </w:rPr>
+        <w:t>ושדות כותרת ברמות שונות</w:t>
+      </w:r>
+      <w:r>
+        <w:rPr>
+          <w:rFonts w:ascii="David" w:hAnsi="David" w:cs="David"/>
+          <w:sz w:val="26"/>
+          <w:szCs w:val="26"/>
+        </w:rPr>
+        <w:t xml:space="preserve"> (Ethernet/IP/TCP/UDP/ICMP) </w:t>
+      </w:r>
+      <w:r>
+        <w:rPr>
+          <w:rFonts w:ascii="David" w:hAnsi="David" w:cs="David"/>
+          <w:sz w:val="26"/>
+          <w:szCs w:val="26"/>
+          <w:rtl/>
+        </w:rPr>
+        <w:t>לצורך ניתוח וסיווג פקטות. שימשה לבניית שכבת הפיענוח לפני ההעברה ללוגיקה אנליטית</w:t>
+      </w:r>
+      <w:r>
+        <w:rPr>
+          <w:rFonts w:ascii="David" w:hAnsi="David" w:cs="David"/>
+          <w:sz w:val="26"/>
+          <w:szCs w:val="26"/>
+        </w:rPr>
+        <w:t>.</w:t>
       </w:r>
     </w:p>
     <w:p>
@@ -25309,16 +25629,58 @@
           <w:szCs w:val="26"/>
         </w:rPr>
       </w:pPr>
-      <w:proofErr w:type="spellStart"/>
+      <w:hyperlink r:id="rId29" w:history="1">
+        <w:proofErr w:type="spellStart"/>
+        <w:r>
+          <w:rPr>
+            <w:rStyle w:val="Hyperlink"/>
+            <w:rFonts w:ascii="David" w:hAnsi="David" w:cs="David"/>
+            <w:b/>
+            <w:bCs/>
+            <w:sz w:val="26"/>
+            <w:szCs w:val="26"/>
+          </w:rPr>
+          <w:t>Sharp</w:t>
+        </w:r>
+        <w:r>
+          <w:rPr>
+            <w:rStyle w:val="Hyperlink"/>
+            <w:rFonts w:ascii="David" w:hAnsi="David" w:cs="David"/>
+            <w:b/>
+            <w:bCs/>
+            <w:sz w:val="26"/>
+            <w:szCs w:val="26"/>
+          </w:rPr>
+          <w:t>P</w:t>
+        </w:r>
+        <w:r>
+          <w:rPr>
+            <w:rStyle w:val="Hyperlink"/>
+            <w:rFonts w:ascii="David" w:hAnsi="David" w:cs="David"/>
+            <w:b/>
+            <w:bCs/>
+            <w:sz w:val="26"/>
+            <w:szCs w:val="26"/>
+          </w:rPr>
+          <w:t>cap</w:t>
+        </w:r>
+        <w:proofErr w:type="spellEnd"/>
+      </w:hyperlink>
       <w:r>
         <w:rPr>
           <w:rFonts w:ascii="David" w:hAnsi="David" w:cs="David"/>
           <w:sz w:val="26"/>
           <w:szCs w:val="26"/>
-        </w:rPr>
-        <w:t>SharpPcap</w:t>
-      </w:r>
-      <w:proofErr w:type="spellEnd"/>
+          <w:rtl/>
+        </w:rPr>
+        <w:t>:</w:t>
+      </w:r>
+      <w:r>
+        <w:rPr>
+          <w:rtl/>
+        </w:rPr>
+        <w:t xml:space="preserve"> </w:t>
+      </w:r>
       <w:r>
         <w:rPr>
           <w:rFonts w:ascii="David" w:hAnsi="David" w:cs="David"/>
@@ -25326,7 +25688,7 @@
           <w:szCs w:val="26"/>
           <w:rtl/>
         </w:rPr>
-        <w:t>:</w:t>
+        <w:t>מעטפת לכידת חבילות מרכיב כרטיס הרשת</w:t>
       </w:r>
       <w:r>
         <w:rPr>
@@ -25334,15 +25696,87 @@
           <w:sz w:val="26"/>
           <w:szCs w:val="26"/>
         </w:rPr>
-        <w:t>https://github.com/dotpcap/sharppcap</w:t>
-      </w:r>
+        <w:t xml:space="preserve"> (</w:t>
+      </w:r>
+      <w:proofErr w:type="spellStart"/>
       <w:r>
         <w:rPr>
           <w:rFonts w:ascii="David" w:hAnsi="David" w:cs="David"/>
           <w:sz w:val="26"/>
           <w:szCs w:val="26"/>
         </w:rPr>
-        <w:t xml:space="preserve"> </w:t>
+        <w:t>pcap</w:t>
+      </w:r>
+      <w:proofErr w:type="spellEnd"/>
+      <w:r>
+        <w:rPr>
+          <w:rFonts w:ascii="David" w:hAnsi="David" w:cs="David"/>
+          <w:sz w:val="26"/>
+          <w:szCs w:val="26"/>
+        </w:rPr>
+        <w:t xml:space="preserve">) </w:t>
+      </w:r>
+      <w:r>
+        <w:rPr>
+          <w:rFonts w:ascii="David" w:hAnsi="David" w:cs="David"/>
+          <w:sz w:val="26"/>
+          <w:szCs w:val="26"/>
+          <w:rtl/>
+        </w:rPr>
+        <w:t>כולל פתיחת אינטרפייסים, סינון</w:t>
+      </w:r>
+      <w:r>
+        <w:rPr>
+          <w:rFonts w:ascii="David" w:hAnsi="David" w:cs="David"/>
+          <w:sz w:val="26"/>
+          <w:szCs w:val="26"/>
+        </w:rPr>
+        <w:t xml:space="preserve"> (BPF) </w:t>
+      </w:r>
+      <w:r>
+        <w:rPr>
+          <w:rFonts w:ascii="David" w:hAnsi="David" w:cs="David"/>
+          <w:sz w:val="26"/>
+          <w:szCs w:val="26"/>
+          <w:rtl/>
+        </w:rPr>
+        <w:t>והזרמה בזמן אמת. שימשה לשכבת ה־</w:t>
+      </w:r>
+      <w:r>
+        <w:rPr>
+          <w:rFonts w:ascii="David" w:hAnsi="David" w:cs="David"/>
+          <w:sz w:val="26"/>
+          <w:szCs w:val="26"/>
+        </w:rPr>
+        <w:t xml:space="preserve">capture </w:t>
+      </w:r>
+      <w:r>
+        <w:rPr>
+          <w:rFonts w:ascii="David" w:hAnsi="David" w:cs="David"/>
+          <w:sz w:val="26"/>
+          <w:szCs w:val="26"/>
+          <w:rtl/>
+        </w:rPr>
+        <w:t>לפני ה־</w:t>
+      </w:r>
+      <w:proofErr w:type="spellStart"/>
+      <w:r>
+        <w:rPr>
+          <w:rFonts w:ascii="David" w:hAnsi="David" w:cs="David"/>
+          <w:sz w:val="26"/>
+          <w:szCs w:val="26"/>
+        </w:rPr>
+        <w:t>PacketDotNet</w:t>
+      </w:r>
+      <w:proofErr w:type="spellEnd"/>
+      <w:r>
+        <w:rPr>
+          <w:rFonts w:ascii="David" w:hAnsi="David" w:cs="David" w:hint="cs"/>
+          <w:sz w:val="26"/>
+          <w:szCs w:val="26"/>
+          <w:rtl/>
+        </w:rPr>
+        <w:t>.</w:t>
       </w:r>
     </w:p>
     <w:p>
@@ -25353,46 +25787,50 @@
           <w:numId w:val="11"/>
         </w:numPr>
         <w:rPr>
+          <w:rtl/>
+        </w:rPr>
+      </w:pPr>
+      <w:hyperlink r:id="rId30" w:history="1">
+        <w:proofErr w:type="spellStart"/>
+        <w:r>
+          <w:rPr>
+            <w:rStyle w:val="Hyperlink"/>
+            <w:rFonts w:ascii="David" w:hAnsi="David" w:cs="David"/>
+            <w:b/>
+            <w:bCs/>
+            <w:sz w:val="26"/>
+            <w:szCs w:val="26"/>
+          </w:rPr>
+          <w:t>Mailjet</w:t>
+        </w:r>
+        <w:proofErr w:type="spellEnd"/>
+      </w:hyperlink>
+      <w:r>
+        <w:rPr>
           <w:rFonts w:ascii="David" w:hAnsi="David" w:cs="David"/>
           <w:sz w:val="26"/>
           <w:szCs w:val="26"/>
           <w:rtl/>
         </w:rPr>
-      </w:pPr>
-      <w:proofErr w:type="spellStart"/>
+        <w:t xml:space="preserve">: </w:t>
+      </w:r>
       <w:r>
         <w:rPr>
           <w:rFonts w:ascii="David" w:hAnsi="David" w:cs="David"/>
           <w:sz w:val="26"/>
           <w:szCs w:val="26"/>
-        </w:rPr>
-        <w:t>Mailjet</w:t>
-      </w:r>
-      <w:proofErr w:type="spellEnd"/>
+          <w:rtl/>
+        </w:rPr>
+        <w:t>תיעוד ליישום שליחת מיילים טרנזקציוניים/התראות, עבודה עם תבניות ודוחות מצורפים. שימש למימוש התראות ודיווחים למשתמש</w:t>
+      </w:r>
       <w:r>
         <w:rPr>
           <w:rFonts w:ascii="David" w:hAnsi="David" w:cs="David"/>
           <w:sz w:val="26"/>
           <w:szCs w:val="26"/>
-          <w:rtl/>
-        </w:rPr>
-        <w:t xml:space="preserve">: </w:t>
-      </w:r>
-      <w:r>
-        <w:rPr>
-          <w:rFonts w:ascii="David" w:hAnsi="David" w:cs="David"/>
-          <w:sz w:val="26"/>
-          <w:szCs w:val="26"/>
-        </w:rPr>
-        <w:t>https://dev.mailjet.com/content/guides</w:t>
-      </w:r>
-    </w:p>
-    <w:p>
-      <w:pPr>
-        <w:rPr>
-          <w:rtl/>
-        </w:rPr>
-      </w:pPr>
+        </w:rPr>
+        <w:t>.</w:t>
+      </w:r>
     </w:p>
     <w:p>
       <w:pPr>
@@ -27439,7 +27877,7 @@
               </wp:inline>
             </w:drawing>
           </mc:Choice>
-          <mc:Fallback xmlns:cx1="http://schemas.microsoft.com/office/drawing/2015/9/8/chartex" xmlns:cx2="http://schemas.microsoft.com/office/drawing/2015/10/21/chartex" xmlns:cx3="http://schemas.microsoft.com/office/drawing/2016/5/9/chartex" xmlns:cx4="http://schemas.microsoft.com/office/drawing/2016/5/10/chartex" xmlns:cx5="http://schemas.microsoft.com/office/drawing/2016/5/11/chartex" xmlns:cx6="http://schemas.microsoft.com/office/drawing/2016/5/12/chartex" xmlns:cx7="http://schemas.microsoft.com/office/drawing/2016/5/13/chartex" xmlns:cx8="http://schemas.microsoft.com/office/drawing/2016/5/14/chartex" xmlns:aink="http://schemas.microsoft.com/office/drawing/2016/ink" xmlns:am3d="http://schemas.microsoft.com/office/drawing/2017/model3d" xmlns:oel="http://schemas.microsoft.com/office/2019/extlst" xmlns:w16cex="http://schemas.microsoft.com/office/word/2018/wordml/cex" xmlns:w16cid="http://schemas.microsoft.com/office/word/2016/wordml/cid" xmlns:w16="http://schemas.microsoft.com/office/word/2018/wordml" xmlns:w16du="http://schemas.microsoft.com/office/word/2023/wordml/word16du" xmlns:w16sdtdh="http://schemas.microsoft.com/office/word/2020/wordml/sdtdatahash" xmlns:w16sdtfl="http://schemas.microsoft.com/office/word/2024/wordml/sdtformatlock">
+          <mc:Fallback xmlns:w16sdtfl="http://schemas.microsoft.com/office/word/2024/wordml/sdtformatlock" xmlns:w16sdtdh="http://schemas.microsoft.com/office/word/2020/wordml/sdtdatahash" xmlns:w16du="http://schemas.microsoft.com/office/word/2023/wordml/word16du" xmlns:w16="http://schemas.microsoft.com/office/word/2018/wordml" xmlns:w16cid="http://schemas.microsoft.com/office/word/2016/wordml/cid" xmlns:w16cex="http://schemas.microsoft.com/office/word/2018/wordml/cex" xmlns:oel="http://schemas.microsoft.com/office/2019/extlst" xmlns:am3d="http://schemas.microsoft.com/office/drawing/2017/model3d" xmlns:aink="http://schemas.microsoft.com/office/drawing/2016/ink" xmlns:cx8="http://schemas.microsoft.com/office/drawing/2016/5/14/chartex" xmlns:cx7="http://schemas.microsoft.com/office/drawing/2016/5/13/chartex" xmlns:cx6="http://schemas.microsoft.com/office/drawing/2016/5/12/chartex" xmlns:cx5="http://schemas.microsoft.com/office/drawing/2016/5/11/chartex" xmlns:cx4="http://schemas.microsoft.com/office/drawing/2016/5/10/chartex" xmlns:cx3="http://schemas.microsoft.com/office/drawing/2016/5/9/chartex" xmlns:cx2="http://schemas.microsoft.com/office/drawing/2015/10/21/chartex" xmlns:cx1="http://schemas.microsoft.com/office/drawing/2015/9/8/chartex">
             <w:pict>
               <v:group w14:anchorId="0DA9195E" id="Group 19925" o:spid="_x0000_s1026" style="width:461.85pt;height:1.45pt;mso-position-horizontal-relative:char;mso-position-vertical-relative:line" coordsize="58656,182" o:gfxdata="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">
                 <v:shape id="Shape 86087" o:spid="_x0000_s1027" style="position:absolute;width:58656;height:182;visibility:visible;mso-wrap-style:square;v-text-anchor:top" coordsize="5865622,18288" o:gfxdata="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" path="m,l5865622,r,18288l,18288,,e" fillcolor="black" stroked="f" strokeweight="0">
@@ -27549,9 +27987,9 @@
       </w:pPr>
     </w:p>
     <w:sectPr>
-      <w:footerReference w:type="even" r:id="rId28"/>
-      <w:footerReference w:type="default" r:id="rId29"/>
-      <w:footerReference w:type="first" r:id="rId30"/>
+      <w:footerReference w:type="even" r:id="rId31"/>
+      <w:footerReference w:type="default" r:id="rId32"/>
+      <w:footerReference w:type="first" r:id="rId33"/>
       <w:pgSz w:w="11906" w:h="16841"/>
       <w:pgMar w:top="724" w:right="1462" w:bottom="289" w:left="1142" w:header="720" w:footer="720" w:gutter="0"/>
       <w:cols w:space="720"/>
@@ -29642,6 +30080,18 @@
       <w:szCs w:val="20"/>
     </w:rPr>
   </w:style>
+  <w:style w:type="character" w:styleId="FollowedHyperlink">
+    <w:name w:val="FollowedHyperlink"/>
+    <w:basedOn w:val="DefaultParagraphFont"/>
+    <w:uiPriority w:val="99"/>
+    <w:semiHidden/>
+    <w:unhideWhenUsed/>
+    <w:rsid w:val="00361B97"/>
+    <w:rPr>
+      <w:color w:val="954F72" w:themeColor="followedHyperlink"/>
+      <w:u w:val="single"/>
+    </w:rPr>
+  </w:style>
 </w:styles>
 </file>
 
@@ -29911,7 +30361,7 @@
 </file>
 
 <file path=customXml/itemProps1.xml><?xml version="1.0" encoding="utf-8"?>
-<ds:datastoreItem xmlns:ds="http://schemas.openxmlformats.org/officeDocument/2006/customXml" ds:itemID="{04D9655C-C34D-4442-8123-5923241543BA}">
+<ds:datastoreItem xmlns:ds="http://schemas.openxmlformats.org/officeDocument/2006/customXml" ds:itemID="{01F8816F-A40B-4877-831D-7D85FF477AC1}">
   <ds:schemaRefs>
     <ds:schemaRef ds:uri="http://schemas.openxmlformats.org/officeDocument/2006/bibliography"/>
   </ds:schemaRefs>

</xml_diff>